<commit_message>
Completed Task 5. Conditional Statement
</commit_message>
<xml_diff>
--- a/ASamara_Lab3.docx
+++ b/ASamara_Lab3.docx
@@ -190,6 +190,256 @@
         </w:rPr>
         <w:t>Questions and Answer:</w:t>
       </w:r>
+    </w:p>
+    <w:p>
+      <w:pPr>
+        <w:spacing w:after="0" w:line="240" w:lineRule="auto"/>
+        <w:ind w:left="1080"/>
+        <w:contextualSpacing/>
+        <w:rPr>
+          <w:rFonts w:ascii="TimesNewRomanPSMT" w:hAnsi="TimesNewRomanPSMT"/>
+          <w:i/>
+          <w:iCs/>
+          <w:color w:val="000000"/>
+          <w:sz w:val="24"/>
+          <w:szCs w:val="24"/>
+        </w:rPr>
+      </w:pPr>
+      <w:r>
+        <w:rPr>
+          <w:rFonts w:ascii="TimesNewRomanPSMT" w:hAnsi="TimesNewRomanPSMT"/>
+          <w:i/>
+          <w:iCs/>
+          <w:color w:val="000000"/>
+          <w:sz w:val="24"/>
+          <w:szCs w:val="24"/>
+        </w:rPr>
+        <w:t>"What happens when you attempt to modify a "const" variable in</w:t>
+      </w:r>
+      <w:r>
+        <w:rPr>
+          <w:rFonts w:ascii="TimesNewRomanPSMT" w:hAnsi="TimesNewRomanPSMT"/>
+          <w:i/>
+          <w:iCs/>
+          <w:color w:val="000000"/>
+        </w:rPr>
+        <w:br/>
+      </w:r>
+      <w:proofErr w:type="spellStart"/>
+      <w:r>
+        <w:rPr>
+          <w:rFonts w:ascii="TimesNewRomanPSMT" w:hAnsi="TimesNewRomanPSMT"/>
+          <w:i/>
+          <w:iCs/>
+          <w:color w:val="000000"/>
+          <w:sz w:val="24"/>
+          <w:szCs w:val="24"/>
+        </w:rPr>
+        <w:t>javascript</w:t>
+      </w:r>
+      <w:proofErr w:type="spellEnd"/>
+      <w:r>
+        <w:rPr>
+          <w:rFonts w:ascii="TimesNewRomanPSMT" w:hAnsi="TimesNewRomanPSMT"/>
+          <w:i/>
+          <w:iCs/>
+          <w:color w:val="000000"/>
+          <w:sz w:val="24"/>
+          <w:szCs w:val="24"/>
+        </w:rPr>
+        <w:t>?"</w:t>
+      </w:r>
+    </w:p>
+    <w:p>
+      <w:pPr>
+        <w:spacing w:after="0" w:line="240" w:lineRule="auto"/>
+        <w:ind w:left="1080"/>
+        <w:contextualSpacing/>
+        <w:rPr>
+          <w:rFonts w:ascii="TimesNewRomanPSMT" w:hAnsi="TimesNewRomanPSMT"/>
+          <w:i/>
+          <w:iCs/>
+          <w:color w:val="000000"/>
+          <w:sz w:val="24"/>
+          <w:szCs w:val="24"/>
+        </w:rPr>
+      </w:pPr>
+    </w:p>
+    <w:p>
+      <w:pPr>
+        <w:spacing w:after="0" w:line="240" w:lineRule="auto"/>
+        <w:ind w:left="1080"/>
+        <w:contextualSpacing/>
+        <w:rPr>
+          <w:rFonts w:ascii="TimesNewRomanPSMT" w:hAnsi="TimesNewRomanPSMT"/>
+          <w:i/>
+          <w:iCs/>
+          <w:color w:val="000000"/>
+          <w:sz w:val="24"/>
+          <w:szCs w:val="24"/>
+        </w:rPr>
+      </w:pPr>
+      <w:r>
+        <w:rPr>
+          <w:rFonts w:ascii="TimesNewRomanPSMT" w:hAnsi="TimesNewRomanPSMT"/>
+          <w:i/>
+          <w:iCs/>
+          <w:color w:val="000000"/>
+          <w:sz w:val="24"/>
+          <w:szCs w:val="24"/>
+        </w:rPr>
+        <w:t xml:space="preserve">Both codes display the output 55, when x is not const. and y is the const. </w:t>
+      </w:r>
+    </w:p>
+    <w:p>
+      <w:pPr>
+        <w:spacing w:after="0" w:line="240" w:lineRule="auto"/>
+        <w:ind w:left="1080"/>
+        <w:contextualSpacing/>
+        <w:rPr>
+          <w:rFonts w:ascii="TimesNewRomanPSMT" w:hAnsi="TimesNewRomanPSMT"/>
+          <w:i/>
+          <w:iCs/>
+          <w:color w:val="000000"/>
+          <w:sz w:val="24"/>
+          <w:szCs w:val="24"/>
+        </w:rPr>
+      </w:pPr>
+      <w:r>
+        <w:rPr>
+          <w:rFonts w:ascii="TimesNewRomanPSMT" w:hAnsi="TimesNewRomanPSMT"/>
+          <w:i/>
+          <w:iCs/>
+          <w:color w:val="000000"/>
+          <w:sz w:val="24"/>
+          <w:szCs w:val="24"/>
+        </w:rPr>
+        <w:t xml:space="preserve">When x and y are both const, the code displays the output only for </w:t>
+      </w:r>
+      <w:r>
+        <w:rPr>
+          <w:rFonts w:ascii="TimesNewRomanPSMT" w:hAnsi="TimesNewRomanPSMT"/>
+          <w:i/>
+          <w:iCs/>
+          <w:color w:val="000000"/>
+          <w:sz w:val="24"/>
+          <w:szCs w:val="24"/>
+        </w:rPr>
+        <w:t xml:space="preserve">code </w:t>
+      </w:r>
+      <w:proofErr w:type="spellStart"/>
+      <w:r>
+        <w:rPr>
+          <w:rFonts w:ascii="TimesNewRomanPSMT" w:hAnsi="TimesNewRomanPSMT"/>
+          <w:i/>
+          <w:iCs/>
+          <w:color w:val="000000"/>
+          <w:sz w:val="24"/>
+          <w:szCs w:val="24"/>
+        </w:rPr>
+        <w:t>document.writeln</w:t>
+      </w:r>
+      <w:proofErr w:type="spellEnd"/>
+      <w:r>
+        <w:rPr>
+          <w:rFonts w:ascii="TimesNewRomanPSMT" w:hAnsi="TimesNewRomanPSMT"/>
+          <w:i/>
+          <w:iCs/>
+          <w:color w:val="000000"/>
+          <w:sz w:val="24"/>
+          <w:szCs w:val="24"/>
+        </w:rPr>
+        <w:t>(x + y) ;</w:t>
+      </w:r>
+      <w:r>
+        <w:rPr>
+          <w:rFonts w:ascii="TimesNewRomanPSMT" w:hAnsi="TimesNewRomanPSMT"/>
+          <w:i/>
+          <w:iCs/>
+          <w:color w:val="000000"/>
+          <w:sz w:val="24"/>
+          <w:szCs w:val="24"/>
+        </w:rPr>
+        <w:t xml:space="preserve"> </w:t>
+      </w:r>
+      <w:r>
+        <w:rPr>
+          <w:rFonts w:ascii="TimesNewRomanPSMT" w:hAnsi="TimesNewRomanPSMT"/>
+          <w:i/>
+          <w:iCs/>
+          <w:color w:val="000000"/>
+          <w:sz w:val="24"/>
+          <w:szCs w:val="24"/>
+        </w:rPr>
+        <w:t xml:space="preserve">but not </w:t>
+      </w:r>
+      <w:r>
+        <w:rPr>
+          <w:rFonts w:ascii="TimesNewRomanPSMT" w:hAnsi="TimesNewRomanPSMT"/>
+          <w:i/>
+          <w:iCs/>
+          <w:color w:val="000000"/>
+          <w:sz w:val="24"/>
+          <w:szCs w:val="24"/>
+        </w:rPr>
+        <w:t>//</w:t>
+      </w:r>
+      <w:proofErr w:type="spellStart"/>
+      <w:r>
+        <w:rPr>
+          <w:rFonts w:ascii="TimesNewRomanPSMT" w:hAnsi="TimesNewRomanPSMT"/>
+          <w:i/>
+          <w:iCs/>
+          <w:color w:val="000000"/>
+          <w:sz w:val="24"/>
+          <w:szCs w:val="24"/>
+        </w:rPr>
+        <w:t>document.writeln</w:t>
+      </w:r>
+      <w:proofErr w:type="spellEnd"/>
+      <w:r>
+        <w:rPr>
+          <w:rFonts w:ascii="TimesNewRomanPSMT" w:hAnsi="TimesNewRomanPSMT"/>
+          <w:i/>
+          <w:iCs/>
+          <w:color w:val="000000"/>
+          <w:sz w:val="24"/>
+          <w:szCs w:val="24"/>
+        </w:rPr>
+        <w:t>(x += 33);</w:t>
+      </w:r>
+      <w:r>
+        <w:rPr>
+          <w:rFonts w:ascii="TimesNewRomanPSMT" w:hAnsi="TimesNewRomanPSMT"/>
+          <w:i/>
+          <w:iCs/>
+          <w:color w:val="000000"/>
+          <w:sz w:val="24"/>
+          <w:szCs w:val="24"/>
+        </w:rPr>
+        <w:t xml:space="preserve">. This is also true for when both x and y are assigned as const. </w:t>
+      </w:r>
+      <w:r>
+        <w:rPr>
+          <w:rFonts w:ascii="TimesNewRomanPSMT" w:hAnsi="TimesNewRomanPSMT"/>
+          <w:i/>
+          <w:iCs/>
+          <w:color w:val="000000"/>
+          <w:sz w:val="24"/>
+          <w:szCs w:val="24"/>
+        </w:rPr>
+        <w:t xml:space="preserve"> </w:t>
+      </w:r>
+    </w:p>
+    <w:p>
+      <w:pPr>
+        <w:spacing w:after="0" w:line="240" w:lineRule="auto"/>
+        <w:ind w:left="1080"/>
+        <w:contextualSpacing/>
+        <w:rPr>
+          <w:rFonts w:ascii="Times New Roman" w:eastAsia="Times New Roman" w:hAnsi="Times New Roman" w:cs="Times New Roman"/>
+        </w:rPr>
+      </w:pPr>
     </w:p>
     <w:p>
       <w:pPr>

</xml_diff>

<commit_message>
Updated Lab 3 Word Doc
</commit_message>
<xml_diff>
--- a/ASamara_Lab3.docx
+++ b/ASamara_Lab3.docx
@@ -75,7 +75,7 @@
         <w:rPr>
           <w:rFonts w:ascii="Times New Roman" w:eastAsia="Times New Roman" w:hAnsi="Times New Roman" w:cs="Times New Roman"/>
         </w:rPr>
-        <w:t>14</w:t>
+        <w:t>26</w:t>
       </w:r>
       <w:r>
         <w:rPr>
@@ -328,6 +328,7 @@
         <w:t xml:space="preserve">code </w:t>
       </w:r>
       <w:proofErr w:type="spellStart"/>
+      <w:proofErr w:type="gramStart"/>
       <w:r>
         <w:rPr>
           <w:rFonts w:ascii="TimesNewRomanPSMT" w:hAnsi="TimesNewRomanPSMT"/>
@@ -340,6 +341,7 @@
         <w:t>document.writeln</w:t>
       </w:r>
       <w:proofErr w:type="spellEnd"/>
+      <w:proofErr w:type="gramEnd"/>
       <w:r>
         <w:rPr>
           <w:rFonts w:ascii="TimesNewRomanPSMT" w:hAnsi="TimesNewRomanPSMT"/>
@@ -561,11 +563,8 @@
     </w:p>
     <w:p>
       <w:pPr>
-        <w:numPr>
-          <w:ilvl w:val="0"/>
-          <w:numId w:val="1"/>
-        </w:numPr>
-        <w:spacing w:after="0" w:line="240" w:lineRule="auto"/>
+        <w:spacing w:after="0" w:line="240" w:lineRule="auto"/>
+        <w:ind w:left="1080"/>
         <w:contextualSpacing/>
         <w:rPr>
           <w:rFonts w:ascii="TimesNewRomanPS-ItalicMT" w:eastAsia="Times New Roman" w:hAnsi="TimesNewRomanPS-ItalicMT" w:cs="Times New Roman"/>
@@ -574,6 +573,46 @@
           <w:szCs w:val="24"/>
         </w:rPr>
       </w:pPr>
+      <w:r>
+        <w:rPr>
+          <w:noProof/>
+        </w:rPr>
+        <w:drawing>
+          <wp:inline distT="0" distB="0" distL="0" distR="0" wp14:anchorId="3533E143" wp14:editId="31F80E03">
+            <wp:extent cx="5943600" cy="3343275"/>
+            <wp:effectExtent l="0" t="0" r="0" b="9525"/>
+            <wp:docPr id="1" name="Picture 1" descr="Graphical user interface, text, application, email&#10;&#10;Description automatically generated"/>
+            <wp:cNvGraphicFramePr>
+              <a:graphicFrameLocks xmlns:a="http://schemas.openxmlformats.org/drawingml/2006/main" noChangeAspect="1"/>
+            </wp:cNvGraphicFramePr>
+            <a:graphic xmlns:a="http://schemas.openxmlformats.org/drawingml/2006/main">
+              <a:graphicData uri="http://schemas.openxmlformats.org/drawingml/2006/picture">
+                <pic:pic xmlns:pic="http://schemas.openxmlformats.org/drawingml/2006/picture">
+                  <pic:nvPicPr>
+                    <pic:cNvPr id="1" name="Picture 1" descr="Graphical user interface, text, application, email&#10;&#10;Description automatically generated"/>
+                    <pic:cNvPicPr/>
+                  </pic:nvPicPr>
+                  <pic:blipFill>
+                    <a:blip r:embed="rId5"/>
+                    <a:stretch>
+                      <a:fillRect/>
+                    </a:stretch>
+                  </pic:blipFill>
+                  <pic:spPr>
+                    <a:xfrm>
+                      <a:off x="0" y="0"/>
+                      <a:ext cx="5943600" cy="3343275"/>
+                    </a:xfrm>
+                    <a:prstGeom prst="rect">
+                      <a:avLst/>
+                    </a:prstGeom>
+                  </pic:spPr>
+                </pic:pic>
+              </a:graphicData>
+            </a:graphic>
+          </wp:inline>
+        </w:drawing>
+      </w:r>
     </w:p>
     <w:p/>
     <w:sectPr>

</xml_diff>